<commit_message>
Use case decription의 actor 이름 영문으로 변경
Use case description을 기반으로 Communication diagram 작성 시,
actor 이름을 영문 식별자로 작성할 때 혼동 감소하기 위함

Communication diagram - 코드 연계 목적
</commit_message>
<xml_diff>
--- a/b911136_이유찬_Use case descriptions.docx
+++ b/b911136_이유찬_Use case descriptions.docx
@@ -252,7 +252,6 @@
                 <w:numId w:val="0"/>
               </w:numPr>
               <w:rPr>
-                <w:rFonts w:hint="eastAsia"/>
                 <w:color w:val="000000"/>
                 <w:sz w:val="18"/>
                 <w:szCs w:val="18"/>
@@ -268,20 +267,93 @@
             </w:r>
             <w:r>
               <w:rPr>
-                <w:color w:val="000000"/>
-                <w:sz w:val="18"/>
-                <w:szCs w:val="18"/>
-              </w:rPr>
-              <w:t>비회원</w:t>
-            </w:r>
-            <w:r>
-              <w:rPr>
-                <w:rFonts w:hint="eastAsia"/>
-                <w:color w:val="000000"/>
-                <w:sz w:val="18"/>
-                <w:szCs w:val="18"/>
-              </w:rPr>
-              <w:t>이</w:t>
+                <w:rFonts w:hint="eastAsia"/>
+                <w:color w:val="000000"/>
+                <w:sz w:val="18"/>
+                <w:szCs w:val="18"/>
+              </w:rPr>
+              <w:t>Guest.</w:t>
+            </w:r>
+            <w:r>
+              <w:rPr>
+                <w:rFonts w:hint="eastAsia"/>
+                <w:color w:val="000000"/>
+                <w:sz w:val="18"/>
+                <w:szCs w:val="18"/>
+              </w:rPr>
+              <w:t>(</w:t>
+            </w:r>
+            <w:r>
+              <w:rPr>
+                <w:rFonts w:hint="eastAsia"/>
+                <w:color w:val="000000"/>
+                <w:sz w:val="18"/>
+                <w:szCs w:val="18"/>
+              </w:rPr>
+              <w:t>User</w:t>
+            </w:r>
+            <w:r>
+              <w:rPr>
+                <w:rFonts w:hint="eastAsia"/>
+                <w:color w:val="000000"/>
+                <w:sz w:val="18"/>
+                <w:szCs w:val="18"/>
+              </w:rPr>
+              <w:t>가</w:t>
+            </w:r>
+            <w:r>
+              <w:rPr>
+                <w:rFonts w:hint="eastAsia"/>
+                <w:color w:val="000000"/>
+                <w:sz w:val="18"/>
+                <w:szCs w:val="18"/>
+              </w:rPr>
+              <w:t xml:space="preserve"> </w:t>
+            </w:r>
+            <w:r>
+              <w:rPr>
+                <w:rFonts w:hint="eastAsia"/>
+                <w:color w:val="000000"/>
+                <w:sz w:val="18"/>
+                <w:szCs w:val="18"/>
+              </w:rPr>
+              <w:t>아닌</w:t>
+            </w:r>
+            <w:r>
+              <w:rPr>
+                <w:rFonts w:hint="eastAsia"/>
+                <w:color w:val="000000"/>
+                <w:sz w:val="18"/>
+                <w:szCs w:val="18"/>
+              </w:rPr>
+              <w:t xml:space="preserve"> </w:t>
+            </w:r>
+            <w:r>
+              <w:rPr>
+                <w:rFonts w:hint="eastAsia"/>
+                <w:color w:val="000000"/>
+                <w:sz w:val="18"/>
+                <w:szCs w:val="18"/>
+              </w:rPr>
+              <w:t>사용자</w:t>
+            </w:r>
+            <w:r>
+              <w:rPr>
+                <w:rFonts w:hint="eastAsia"/>
+                <w:color w:val="000000"/>
+                <w:sz w:val="18"/>
+                <w:szCs w:val="18"/>
+              </w:rPr>
+              <w:t>)</w:t>
+            </w:r>
+            <w:r>
+              <w:rPr>
+                <w:rFonts w:hint="eastAsia"/>
+                <w:color w:val="000000"/>
+                <w:sz w:val="18"/>
+                <w:szCs w:val="18"/>
+              </w:rPr>
+              <w:t>가</w:t>
             </w:r>
             <w:r>
               <w:rPr>
@@ -460,7 +532,6 @@
                 <w:numId w:val="0"/>
               </w:numPr>
               <w:rPr>
-                <w:rFonts w:hint="eastAsia"/>
                 <w:color w:val="000000"/>
                 <w:sz w:val="18"/>
                 <w:szCs w:val="18"/>
@@ -729,16 +800,7 @@
                 <w:sz w:val="18"/>
                 <w:szCs w:val="18"/>
               </w:rPr>
-              <w:t>멤</w:t>
-            </w:r>
-            <w:r>
-              <w:rPr>
-                <w:rFonts w:hint="eastAsia"/>
-                <w:color w:val="000000"/>
-                <w:sz w:val="18"/>
-                <w:szCs w:val="18"/>
-              </w:rPr>
-              <w:t>버</w:t>
+              <w:t>Member</w:t>
             </w:r>
             <w:r>
               <w:rPr>
@@ -756,7 +818,7 @@
                 <w:sz w:val="18"/>
                 <w:szCs w:val="18"/>
               </w:rPr>
-              <w:t>회원</w:t>
+              <w:t>User</w:t>
             </w:r>
             <w:r>
               <w:rPr>
@@ -774,7 +836,7 @@
                 <w:sz w:val="18"/>
                 <w:szCs w:val="18"/>
               </w:rPr>
-              <w:t>관리자</w:t>
+              <w:t xml:space="preserve"> Admin</w:t>
             </w:r>
             <w:r>
               <w:rPr>
@@ -1139,16 +1201,16 @@
                 <w:sz w:val="18"/>
                 <w:szCs w:val="18"/>
               </w:rPr>
-              <w:t>멤</w:t>
-            </w:r>
-            <w:r>
-              <w:rPr>
-                <w:rFonts w:hint="eastAsia"/>
-                <w:color w:val="000000"/>
-                <w:sz w:val="18"/>
-                <w:szCs w:val="18"/>
-              </w:rPr>
-              <w:t>버</w:t>
+              <w:t xml:space="preserve"> </w:t>
+            </w:r>
+            <w:r>
+              <w:rPr>
+                <w:rFonts w:hint="eastAsia"/>
+                <w:color w:val="000000"/>
+                <w:sz w:val="18"/>
+                <w:szCs w:val="18"/>
+              </w:rPr>
+              <w:t>Member</w:t>
             </w:r>
             <w:r>
               <w:rPr>
@@ -1166,25 +1228,25 @@
                 <w:sz w:val="18"/>
                 <w:szCs w:val="18"/>
               </w:rPr>
-              <w:t>회원</w:t>
-            </w:r>
-            <w:r>
-              <w:rPr>
-                <w:rFonts w:hint="eastAsia"/>
-                <w:color w:val="000000"/>
-                <w:sz w:val="18"/>
-                <w:szCs w:val="18"/>
-              </w:rPr>
-              <w:t xml:space="preserve">, </w:t>
-            </w:r>
-            <w:r>
-              <w:rPr>
-                <w:rFonts w:hint="eastAsia"/>
-                <w:color w:val="000000"/>
-                <w:sz w:val="18"/>
-                <w:szCs w:val="18"/>
-              </w:rPr>
-              <w:t>관리자</w:t>
+              <w:t>User</w:t>
+            </w:r>
+            <w:r>
+              <w:rPr>
+                <w:rFonts w:hint="eastAsia"/>
+                <w:color w:val="000000"/>
+                <w:sz w:val="18"/>
+                <w:szCs w:val="18"/>
+              </w:rPr>
+              <w:t>,</w:t>
+            </w:r>
+            <w:r>
+              <w:rPr>
+                <w:rFonts w:hint="eastAsia"/>
+                <w:color w:val="000000"/>
+                <w:sz w:val="18"/>
+                <w:szCs w:val="18"/>
+              </w:rPr>
+              <w:t xml:space="preserve"> Admin</w:t>
             </w:r>
             <w:r>
               <w:rPr>
@@ -1512,7 +1574,6 @@
                 <w:numId w:val="0"/>
               </w:numPr>
               <w:rPr>
-                <w:rFonts w:hint="eastAsia"/>
                 <w:color w:val="000000"/>
                 <w:sz w:val="18"/>
                 <w:szCs w:val="18"/>
@@ -1745,7 +1806,16 @@
                 <w:sz w:val="18"/>
                 <w:szCs w:val="18"/>
               </w:rPr>
-              <w:t>관리자가</w:t>
+              <w:t>Admin</w:t>
+            </w:r>
+            <w:r>
+              <w:rPr>
+                <w:rFonts w:hint="eastAsia"/>
+                <w:color w:val="000000"/>
+                <w:sz w:val="18"/>
+                <w:szCs w:val="18"/>
+              </w:rPr>
+              <w:t>이</w:t>
             </w:r>
             <w:r>
               <w:rPr>
@@ -2104,7 +2174,6 @@
               <w:pStyle w:val="a4"/>
               <w:jc w:val="center"/>
               <w:rPr>
-                <w:rFonts w:hint="eastAsia"/>
                 <w:color w:val="000000"/>
                 <w:sz w:val="20"/>
                 <w:szCs w:val="21"/>
@@ -2178,7 +2247,21 @@
                 <w:rFonts w:hint="eastAsia"/>
                 <w:color w:val="000000"/>
               </w:rPr>
-              <w:t>회원이</w:t>
+              <w:t>U</w:t>
+            </w:r>
+            <w:r>
+              <w:rPr>
+                <w:rFonts w:hint="eastAsia"/>
+                <w:color w:val="000000"/>
+              </w:rPr>
+              <w:t>ser</w:t>
+            </w:r>
+            <w:r>
+              <w:rPr>
+                <w:rFonts w:hint="eastAsia"/>
+                <w:color w:val="000000"/>
+              </w:rPr>
+              <w:t>가</w:t>
             </w:r>
             <w:r>
               <w:rPr>
@@ -2240,7 +2323,6 @@
             <w:pPr>
               <w:pStyle w:val="a4"/>
               <w:rPr>
-                <w:rFonts w:hint="eastAsia"/>
                 <w:color w:val="000000"/>
               </w:rPr>
             </w:pPr>
@@ -2254,7 +2336,6 @@
             <w:pPr>
               <w:pStyle w:val="a4"/>
               <w:rPr>
-                <w:rFonts w:hint="eastAsia"/>
                 <w:color w:val="000000"/>
               </w:rPr>
             </w:pPr>
@@ -2410,7 +2491,6 @@
             <w:pPr>
               <w:pStyle w:val="a4"/>
               <w:rPr>
-                <w:rFonts w:hint="eastAsia"/>
                 <w:color w:val="000000"/>
               </w:rPr>
             </w:pPr>
@@ -2485,7 +2565,6 @@
                 <w:numId w:val="0"/>
               </w:numPr>
               <w:rPr>
-                <w:rFonts w:hint="eastAsia"/>
                 <w:color w:val="000000"/>
                 <w:sz w:val="18"/>
                 <w:szCs w:val="18"/>
@@ -2834,11 +2913,12 @@
             </w:r>
             <w:r>
               <w:rPr>
-                <w:color w:val="000000"/>
-                <w:sz w:val="18"/>
-                <w:szCs w:val="18"/>
-              </w:rPr>
-              <w:t>회원</w:t>
+                <w:rFonts w:hint="eastAsia"/>
+                <w:color w:val="000000"/>
+                <w:sz w:val="18"/>
+                <w:szCs w:val="18"/>
+              </w:rPr>
+              <w:t>User</w:t>
             </w:r>
             <w:r>
               <w:rPr>
@@ -2956,7 +3036,6 @@
                 <w:numId w:val="0"/>
               </w:numPr>
               <w:rPr>
-                <w:rFonts w:hint="eastAsia"/>
                 <w:color w:val="000000"/>
                 <w:sz w:val="18"/>
                 <w:szCs w:val="18"/>

</xml_diff>

<commit_message>
Communication Diagram 작성 완료 (6/6)
총 6개의 use case 중
자전거 대여 정보 조회 use case 작성 완료 (6/6)
</commit_message>
<xml_diff>
--- a/b911136_이유찬_Use case descriptions.docx
+++ b/b911136_이유찬_Use case descriptions.docx
@@ -140,6 +140,22 @@
         </w:numPr>
         <w:ind w:left="361" w:hanging="360"/>
         <w:rPr>
+          <w:color w:val="000000"/>
+          <w:sz w:val="18"/>
+          <w:szCs w:val="18"/>
+        </w:rPr>
+      </w:pPr>
+    </w:p>
+    <w:p>
+      <w:pPr>
+        <w:pStyle w:val="a"/>
+        <w:numPr>
+          <w:ilvl w:val="0"/>
+          <w:numId w:val="0"/>
+        </w:numPr>
+        <w:ind w:left="361" w:hanging="360"/>
+        <w:rPr>
+          <w:rFonts w:hint="eastAsia"/>
           <w:color w:val="000000"/>
           <w:sz w:val="18"/>
           <w:szCs w:val="18"/>
@@ -2358,6 +2374,82 @@
                 <w:rFonts w:hint="eastAsia"/>
                 <w:color w:val="000000"/>
               </w:rPr>
+              <w:t>대여</w:t>
+            </w:r>
+            <w:r>
+              <w:rPr>
+                <w:rFonts w:hint="eastAsia"/>
+                <w:color w:val="000000"/>
+              </w:rPr>
+              <w:t xml:space="preserve"> </w:t>
+            </w:r>
+            <w:r>
+              <w:rPr>
+                <w:rFonts w:hint="eastAsia"/>
+                <w:color w:val="000000"/>
+              </w:rPr>
+              <w:t>완료</w:t>
+            </w:r>
+            <w:r>
+              <w:rPr>
+                <w:rFonts w:hint="eastAsia"/>
+                <w:color w:val="000000"/>
+              </w:rPr>
+              <w:t xml:space="preserve"> </w:t>
+            </w:r>
+            <w:r>
+              <w:rPr>
+                <w:rFonts w:hint="eastAsia"/>
+                <w:color w:val="000000"/>
+              </w:rPr>
+              <w:t>메시지</w:t>
+            </w:r>
+            <w:r>
+              <w:rPr>
+                <w:rFonts w:hint="eastAsia"/>
+                <w:color w:val="000000"/>
+              </w:rPr>
+              <w:t xml:space="preserve"> </w:t>
+            </w:r>
+            <w:r>
+              <w:rPr>
+                <w:rFonts w:hint="eastAsia"/>
+                <w:color w:val="000000"/>
+              </w:rPr>
+              <w:t>출력</w:t>
+            </w:r>
+            <w:r>
+              <w:rPr>
+                <w:color w:val="000000"/>
+              </w:rPr>
+              <w:br/>
+            </w:r>
+            <w:r>
+              <w:rPr>
+                <w:rFonts w:hint="eastAsia"/>
+                <w:color w:val="000000"/>
+              </w:rPr>
+              <w:t>(</w:t>
+            </w:r>
+            <w:r>
+              <w:rPr>
+                <w:rFonts w:hint="eastAsia"/>
+                <w:color w:val="000000"/>
+              </w:rPr>
+              <w:t>자전거</w:t>
+            </w:r>
+            <w:r>
+              <w:rPr>
+                <w:rFonts w:hint="eastAsia"/>
+                <w:color w:val="000000"/>
+              </w:rPr>
+              <w:t xml:space="preserve"> </w:t>
+            </w:r>
+            <w:r>
+              <w:rPr>
+                <w:rFonts w:hint="eastAsia"/>
+                <w:color w:val="000000"/>
+              </w:rPr>
               <w:t>정보</w:t>
             </w:r>
             <w:r>
@@ -2414,221 +2506,46 @@
                 <w:rFonts w:hint="eastAsia"/>
                 <w:color w:val="000000"/>
               </w:rPr>
-              <w:t>출력</w:t>
-            </w:r>
-          </w:p>
-        </w:tc>
-      </w:tr>
-      <w:tr>
-        <w:tc>
-          <w:tcPr>
-            <w:tcW w:w="4678" w:type="dxa"/>
-          </w:tcPr>
-          <w:p>
-            <w:pPr>
-              <w:pStyle w:val="a4"/>
-              <w:rPr>
-                <w:color w:val="000000"/>
-              </w:rPr>
-            </w:pPr>
-            <w:r>
-              <w:rPr>
-                <w:rFonts w:hint="eastAsia"/>
-                <w:color w:val="000000"/>
-              </w:rPr>
-              <w:t xml:space="preserve">3. </w:t>
-            </w:r>
-            <w:r>
-              <w:rPr>
-                <w:rFonts w:hint="eastAsia"/>
-                <w:color w:val="000000"/>
-              </w:rPr>
-              <w:t>자전거</w:t>
-            </w:r>
-            <w:r>
-              <w:rPr>
-                <w:rFonts w:hint="eastAsia"/>
-                <w:color w:val="000000"/>
-              </w:rPr>
-              <w:t xml:space="preserve"> </w:t>
-            </w:r>
-            <w:r>
-              <w:rPr>
-                <w:rFonts w:hint="eastAsia"/>
-                <w:color w:val="000000"/>
-              </w:rPr>
-              <w:t>대여하기</w:t>
-            </w:r>
-            <w:r>
-              <w:rPr>
-                <w:rFonts w:hint="eastAsia"/>
-                <w:color w:val="000000"/>
-              </w:rPr>
-              <w:t xml:space="preserve"> </w:t>
-            </w:r>
-            <w:r>
-              <w:rPr>
-                <w:rFonts w:hint="eastAsia"/>
-                <w:color w:val="000000"/>
-              </w:rPr>
-              <w:t>선택</w:t>
-            </w:r>
-          </w:p>
-        </w:tc>
-        <w:tc>
-          <w:tcPr>
-            <w:tcW w:w="4536" w:type="dxa"/>
-          </w:tcPr>
-          <w:p>
-            <w:pPr>
-              <w:pStyle w:val="a4"/>
-              <w:rPr>
-                <w:color w:val="000000"/>
-              </w:rPr>
-            </w:pPr>
-          </w:p>
-        </w:tc>
-      </w:tr>
-      <w:tr>
-        <w:tc>
-          <w:tcPr>
-            <w:tcW w:w="4678" w:type="dxa"/>
-          </w:tcPr>
-          <w:p>
-            <w:pPr>
-              <w:pStyle w:val="a"/>
-              <w:numPr>
-                <w:ilvl w:val="0"/>
-                <w:numId w:val="0"/>
-              </w:numPr>
-              <w:rPr>
-                <w:color w:val="000000"/>
-                <w:sz w:val="18"/>
-                <w:szCs w:val="18"/>
-              </w:rPr>
-            </w:pPr>
-          </w:p>
-        </w:tc>
-        <w:tc>
-          <w:tcPr>
-            <w:tcW w:w="4536" w:type="dxa"/>
-          </w:tcPr>
-          <w:p>
-            <w:pPr>
-              <w:pStyle w:val="a"/>
-              <w:numPr>
-                <w:ilvl w:val="0"/>
-                <w:numId w:val="0"/>
-              </w:numPr>
-              <w:rPr>
-                <w:color w:val="000000"/>
-                <w:sz w:val="18"/>
-                <w:szCs w:val="18"/>
-              </w:rPr>
-            </w:pPr>
-            <w:r>
-              <w:rPr>
-                <w:rFonts w:hint="eastAsia"/>
-                <w:color w:val="000000"/>
-                <w:sz w:val="18"/>
-                <w:szCs w:val="18"/>
-              </w:rPr>
-              <w:t>4</w:t>
-            </w:r>
-            <w:r>
-              <w:rPr>
-                <w:rFonts w:hint="eastAsia"/>
-                <w:color w:val="000000"/>
-                <w:sz w:val="18"/>
-                <w:szCs w:val="18"/>
-              </w:rPr>
-              <w:t xml:space="preserve">. </w:t>
-            </w:r>
-            <w:r>
-              <w:rPr>
-                <w:rFonts w:hint="eastAsia"/>
-                <w:color w:val="000000"/>
-                <w:sz w:val="18"/>
-                <w:szCs w:val="18"/>
-              </w:rPr>
-              <w:t>자전거</w:t>
-            </w:r>
-            <w:r>
-              <w:rPr>
-                <w:rFonts w:hint="eastAsia"/>
-                <w:color w:val="000000"/>
-                <w:sz w:val="18"/>
-                <w:szCs w:val="18"/>
-              </w:rPr>
-              <w:t xml:space="preserve"> </w:t>
-            </w:r>
-            <w:r>
-              <w:rPr>
-                <w:rFonts w:hint="eastAsia"/>
-                <w:color w:val="000000"/>
-                <w:sz w:val="18"/>
-                <w:szCs w:val="18"/>
-              </w:rPr>
-              <w:t>대여</w:t>
-            </w:r>
-            <w:r>
-              <w:rPr>
-                <w:rFonts w:hint="eastAsia"/>
-                <w:color w:val="000000"/>
-                <w:sz w:val="18"/>
-                <w:szCs w:val="18"/>
-              </w:rPr>
-              <w:t xml:space="preserve"> </w:t>
-            </w:r>
-            <w:r>
-              <w:rPr>
-                <w:rFonts w:hint="eastAsia"/>
-                <w:color w:val="000000"/>
-                <w:sz w:val="18"/>
-                <w:szCs w:val="18"/>
-              </w:rPr>
-              <w:t>완료</w:t>
-            </w:r>
-            <w:r>
-              <w:rPr>
-                <w:rFonts w:hint="eastAsia"/>
-                <w:color w:val="000000"/>
-                <w:sz w:val="18"/>
-                <w:szCs w:val="18"/>
-              </w:rPr>
-              <w:t xml:space="preserve"> </w:t>
-            </w:r>
-            <w:r>
-              <w:rPr>
-                <w:rFonts w:hint="eastAsia"/>
-                <w:color w:val="000000"/>
-                <w:sz w:val="18"/>
-                <w:szCs w:val="18"/>
-              </w:rPr>
-              <w:t>메시지</w:t>
-            </w:r>
-            <w:r>
-              <w:rPr>
-                <w:rFonts w:hint="eastAsia"/>
-                <w:color w:val="000000"/>
-                <w:sz w:val="18"/>
-                <w:szCs w:val="18"/>
-              </w:rPr>
-              <w:t xml:space="preserve"> </w:t>
-            </w:r>
-            <w:r>
-              <w:rPr>
-                <w:rFonts w:hint="eastAsia"/>
-                <w:color w:val="000000"/>
-                <w:sz w:val="18"/>
-                <w:szCs w:val="18"/>
-              </w:rPr>
-              <w:t>출력</w:t>
+              <w:t>포함</w:t>
+            </w:r>
+            <w:r>
+              <w:rPr>
+                <w:rFonts w:hint="eastAsia"/>
+                <w:color w:val="000000"/>
+              </w:rPr>
+              <w:t>)</w:t>
             </w:r>
           </w:p>
         </w:tc>
       </w:tr>
     </w:tbl>
+    <w:p>
+      <w:pPr>
+        <w:widowControl/>
+        <w:wordWrap/>
+        <w:autoSpaceDE/>
+        <w:autoSpaceDN/>
+        <w:rPr>
+          <w:color w:val="000000"/>
+          <w:sz w:val="18"/>
+          <w:szCs w:val="18"/>
+        </w:rPr>
+      </w:pPr>
+    </w:p>
+    <w:p>
+      <w:pPr>
+        <w:pStyle w:val="a"/>
+        <w:numPr>
+          <w:ilvl w:val="0"/>
+          <w:numId w:val="0"/>
+        </w:numPr>
+        <w:rPr>
+          <w:color w:val="000000"/>
+          <w:sz w:val="18"/>
+          <w:szCs w:val="18"/>
+        </w:rPr>
+      </w:pPr>
+    </w:p>
     <w:p>
       <w:pPr>
         <w:pStyle w:val="a"/>
@@ -2798,6 +2715,60 @@
                 <w:szCs w:val="18"/>
               </w:rPr>
             </w:pPr>
+            <w:r>
+              <w:rPr>
+                <w:rFonts w:hint="eastAsia"/>
+                <w:color w:val="000000"/>
+                <w:sz w:val="18"/>
+                <w:szCs w:val="18"/>
+              </w:rPr>
+              <w:t>1. User</w:t>
+            </w:r>
+            <w:r>
+              <w:rPr>
+                <w:rFonts w:hint="eastAsia"/>
+                <w:color w:val="000000"/>
+                <w:sz w:val="18"/>
+                <w:szCs w:val="18"/>
+              </w:rPr>
+              <w:t>가</w:t>
+            </w:r>
+            <w:r>
+              <w:rPr>
+                <w:rFonts w:hint="eastAsia"/>
+                <w:color w:val="000000"/>
+                <w:sz w:val="18"/>
+                <w:szCs w:val="18"/>
+              </w:rPr>
+              <w:t xml:space="preserve"> </w:t>
+            </w:r>
+            <w:r>
+              <w:rPr>
+                <w:rFonts w:hint="eastAsia"/>
+                <w:color w:val="000000"/>
+                <w:sz w:val="18"/>
+                <w:szCs w:val="18"/>
+              </w:rPr>
+              <w:t>조회하기</w:t>
+            </w:r>
+            <w:r>
+              <w:rPr>
+                <w:rFonts w:hint="eastAsia"/>
+                <w:color w:val="000000"/>
+                <w:sz w:val="18"/>
+                <w:szCs w:val="18"/>
+              </w:rPr>
+              <w:t xml:space="preserve"> </w:t>
+            </w:r>
+            <w:r>
+              <w:rPr>
+                <w:rFonts w:hint="eastAsia"/>
+                <w:color w:val="000000"/>
+                <w:sz w:val="18"/>
+                <w:szCs w:val="18"/>
+              </w:rPr>
+              <w:t>선택</w:t>
+            </w:r>
           </w:p>
         </w:tc>
         <w:tc>
@@ -2817,13 +2788,57 @@
                 <w:szCs w:val="18"/>
               </w:rPr>
             </w:pPr>
-            <w:r>
-              <w:rPr>
-                <w:color w:val="000000"/>
-                <w:sz w:val="18"/>
-                <w:szCs w:val="18"/>
-              </w:rPr>
-              <w:t>1</w:t>
+          </w:p>
+        </w:tc>
+      </w:tr>
+      <w:tr>
+        <w:trPr>
+          <w:trHeight w:val="300"/>
+        </w:trPr>
+        <w:tc>
+          <w:tcPr>
+            <w:tcW w:w="4612" w:type="dxa"/>
+          </w:tcPr>
+          <w:p>
+            <w:pPr>
+              <w:pStyle w:val="a"/>
+              <w:numPr>
+                <w:ilvl w:val="0"/>
+                <w:numId w:val="0"/>
+              </w:numPr>
+              <w:rPr>
+                <w:color w:val="000000"/>
+                <w:sz w:val="18"/>
+                <w:szCs w:val="18"/>
+              </w:rPr>
+            </w:pPr>
+          </w:p>
+        </w:tc>
+        <w:tc>
+          <w:tcPr>
+            <w:tcW w:w="4612" w:type="dxa"/>
+          </w:tcPr>
+          <w:p>
+            <w:pPr>
+              <w:pStyle w:val="a"/>
+              <w:numPr>
+                <w:ilvl w:val="0"/>
+                <w:numId w:val="0"/>
+              </w:numPr>
+              <w:rPr>
+                <w:color w:val="000000"/>
+                <w:sz w:val="18"/>
+                <w:szCs w:val="18"/>
+              </w:rPr>
+            </w:pPr>
+            <w:r>
+              <w:rPr>
+                <w:rFonts w:hint="eastAsia"/>
+                <w:color w:val="000000"/>
+                <w:sz w:val="18"/>
+                <w:szCs w:val="18"/>
+              </w:rPr>
+              <w:t>2</w:t>
             </w:r>
             <w:r>
               <w:rPr>
@@ -3154,7 +3169,7 @@
   <w:abstractNum w:abstractNumId="0" w15:restartNumberingAfterBreak="0">
     <w:nsid w:val="FFFFFF89"/>
     <w:multiLevelType w:val="singleLevel"/>
-    <w:tmpl w:val="EBC43CC2"/>
+    <w:tmpl w:val="253E3E00"/>
     <w:lvl w:ilvl="0">
       <w:start w:val="1"/>
       <w:numFmt w:val="bullet"/>

</xml_diff>